<commit_message>
Modificações no frontend, adição da criação de usuário, autenticação e login
</commit_message>
<xml_diff>
--- a/Documentação/DOCUMENTAÇÃO API.docx
+++ b/Documentação/DOCUMENTAÇÃO API.docx
@@ -588,13 +588,17 @@
       </w:r>
     </w:p>
     <w:p/>
-    <w:p/>
     <w:p>
       <w:pPr>
+        <w:pStyle w:val="Ttulo2"/>
+      </w:pPr>
+    </w:p>
+    <w:p>
+      <w:pPr>
+        <w:pStyle w:val="Ttulo2"/>
         <w:rPr>
           <w:sz w:val="24"/>
           <w:szCs w:val="24"/>
-          <w:u w:val="single"/>
         </w:rPr>
       </w:pPr>
       <w:r>
@@ -604,6 +608,61 @@
         </w:rPr>
         <w:t xml:space="preserve"> </w:t>
       </w:r>
+      <w:proofErr w:type="spellStart"/>
+      <w:r>
+        <w:rPr>
+          <w:sz w:val="24"/>
+          <w:szCs w:val="24"/>
+        </w:rPr>
+        <w:t>Modulos</w:t>
+      </w:r>
+      <w:proofErr w:type="spellEnd"/>
+      <w:r>
+        <w:rPr>
+          <w:sz w:val="24"/>
+          <w:szCs w:val="24"/>
+        </w:rPr>
+        <w:t xml:space="preserve"> da parte do </w:t>
+      </w:r>
+      <w:proofErr w:type="spellStart"/>
+      <w:r>
+        <w:rPr>
+          <w:sz w:val="24"/>
+          <w:szCs w:val="24"/>
+        </w:rPr>
+        <w:t>frontend</w:t>
+      </w:r>
+      <w:proofErr w:type="spellEnd"/>
+    </w:p>
+    <w:p/>
+    <w:p>
+      <w:bookmarkStart w:id="0" w:name="_Hlk183885356"/>
+      <w:proofErr w:type="spellStart"/>
+      <w:r>
+        <w:t>vue-jwt-decode</w:t>
+      </w:r>
+      <w:proofErr w:type="spellEnd"/>
+    </w:p>
+    <w:bookmarkEnd w:id="0"/>
+    <w:p>
+      <w:r>
+        <w:t xml:space="preserve"> </w:t>
+      </w:r>
+      <w:proofErr w:type="spellStart"/>
+      <w:r>
+        <w:t>axios</w:t>
+      </w:r>
+      <w:proofErr w:type="spellEnd"/>
+      <w:r>
+        <w:t xml:space="preserve"> </w:t>
+      </w:r>
+    </w:p>
+    <w:p>
+      <w:proofErr w:type="spellStart"/>
+      <w:r>
+        <w:t>bootstrap</w:t>
+      </w:r>
+      <w:proofErr w:type="spellEnd"/>
     </w:p>
     <w:sectPr>
       <w:pgSz w:w="11906" w:h="16838"/>

</xml_diff>